<commit_message>
add miniC code to HW8
</commit_message>
<xml_diff>
--- a/hw/Homework08.docx
+++ b/hw/Homework08.docx
@@ -73,20 +73,437 @@
         <w:t xml:space="preserve"> using the methods taught in lesson 10 and the state machine code style taught in lesson 9.</w:t>
       </w:r>
       <w:r>
-        <w:t xml:space="preserve"> Note:</w:t>
-      </w:r>
-      <w:r>
-        <w:t xml:space="preserve"> there were a couple of corrections to this mini-C code discussed in class.</w:t>
-      </w:r>
-      <w:r>
-        <w:t xml:space="preserve"> Line 10 of the mini-C "scan = </w:t>
+        <w:t xml:space="preserve"> </w:t>
+      </w:r>
+    </w:p>
+    <w:p>
+      <w:pPr>
+        <w:pStyle w:val="HTMLPreformatted"/>
+        <w:shd w:val="clear" w:color="auto" w:fill="F5F5F5"/>
+        <w:wordWrap w:val="0"/>
+        <w:ind w:left="1440"/>
+        <w:rPr>
+          <w:rFonts w:ascii="Consolas" w:hAnsi="Consolas"/>
+          <w:color w:val="333333"/>
+        </w:rPr>
+      </w:pPr>
+      <w:r>
+        <w:rPr>
+          <w:rFonts w:ascii="Consolas" w:hAnsi="Consolas"/>
+          <w:color w:val="333333"/>
+        </w:rPr>
+        <w:t xml:space="preserve">1. </w:t>
       </w:r>
       <w:proofErr w:type="gramStart"/>
       <w:r>
+        <w:rPr>
+          <w:rFonts w:ascii="Consolas" w:hAnsi="Consolas"/>
+          <w:color w:val="333333"/>
+        </w:rPr>
+        <w:t>while(</w:t>
+      </w:r>
+      <w:proofErr w:type="gramEnd"/>
+      <w:r>
+        <w:rPr>
+          <w:rFonts w:ascii="Consolas" w:hAnsi="Consolas"/>
+          <w:color w:val="333333"/>
+        </w:rPr>
+        <w:t>1) {</w:t>
+      </w:r>
+    </w:p>
+    <w:p>
+      <w:pPr>
+        <w:pStyle w:val="HTMLPreformatted"/>
+        <w:shd w:val="clear" w:color="auto" w:fill="F5F5F5"/>
+        <w:wordWrap w:val="0"/>
+        <w:ind w:left="1440"/>
+        <w:rPr>
+          <w:rFonts w:ascii="Consolas" w:hAnsi="Consolas"/>
+          <w:color w:val="333333"/>
+        </w:rPr>
+      </w:pPr>
+      <w:r>
+        <w:rPr>
+          <w:rFonts w:ascii="Consolas" w:hAnsi="Consolas"/>
+          <w:color w:val="333333"/>
+        </w:rPr>
+        <w:t>2.     busy=</w:t>
+      </w:r>
+      <w:proofErr w:type="gramStart"/>
+      <w:r>
+        <w:rPr>
+          <w:rFonts w:ascii="Consolas" w:hAnsi="Consolas"/>
+          <w:color w:val="333333"/>
+        </w:rPr>
+        <w:t>0;</w:t>
+      </w:r>
+      <w:proofErr w:type="gramEnd"/>
+    </w:p>
+    <w:p>
+      <w:pPr>
+        <w:pStyle w:val="HTMLPreformatted"/>
+        <w:shd w:val="clear" w:color="auto" w:fill="F5F5F5"/>
+        <w:wordWrap w:val="0"/>
+        <w:ind w:left="1440"/>
+        <w:rPr>
+          <w:rFonts w:ascii="Consolas" w:hAnsi="Consolas"/>
+          <w:color w:val="333333"/>
+        </w:rPr>
+      </w:pPr>
+      <w:r>
+        <w:rPr>
+          <w:rFonts w:ascii="Consolas" w:hAnsi="Consolas"/>
+          <w:color w:val="333333"/>
+        </w:rPr>
+        <w:t>3.     while (</w:t>
+      </w:r>
+      <w:proofErr w:type="spellStart"/>
+      <w:r>
+        <w:rPr>
+          <w:rFonts w:ascii="Consolas" w:hAnsi="Consolas"/>
+          <w:color w:val="333333"/>
+        </w:rPr>
+        <w:t>kb_clk</w:t>
+      </w:r>
+      <w:proofErr w:type="spellEnd"/>
+      <w:r>
+        <w:rPr>
+          <w:rFonts w:ascii="Consolas" w:hAnsi="Consolas"/>
+          <w:color w:val="333333"/>
+        </w:rPr>
+        <w:t xml:space="preserve"> == 1</w:t>
+      </w:r>
+      <w:proofErr w:type="gramStart"/>
+      <w:r>
+        <w:rPr>
+          <w:rFonts w:ascii="Consolas" w:hAnsi="Consolas"/>
+          <w:color w:val="333333"/>
+        </w:rPr>
+        <w:t>);</w:t>
+      </w:r>
+      <w:proofErr w:type="gramEnd"/>
+    </w:p>
+    <w:p>
+      <w:pPr>
+        <w:pStyle w:val="HTMLPreformatted"/>
+        <w:shd w:val="clear" w:color="auto" w:fill="F5F5F5"/>
+        <w:wordWrap w:val="0"/>
+        <w:ind w:left="1440"/>
+        <w:rPr>
+          <w:rFonts w:ascii="Consolas" w:hAnsi="Consolas"/>
+          <w:color w:val="333333"/>
+        </w:rPr>
+      </w:pPr>
+      <w:r>
+        <w:rPr>
+          <w:rFonts w:ascii="Consolas" w:hAnsi="Consolas"/>
+          <w:color w:val="333333"/>
+        </w:rPr>
+        <w:t>4.     busy=</w:t>
+      </w:r>
+      <w:proofErr w:type="gramStart"/>
+      <w:r>
+        <w:rPr>
+          <w:rFonts w:ascii="Consolas" w:hAnsi="Consolas"/>
+          <w:color w:val="333333"/>
+        </w:rPr>
+        <w:t>1;</w:t>
+      </w:r>
+      <w:proofErr w:type="gramEnd"/>
+    </w:p>
+    <w:p>
+      <w:pPr>
+        <w:pStyle w:val="HTMLPreformatted"/>
+        <w:shd w:val="clear" w:color="auto" w:fill="F5F5F5"/>
+        <w:wordWrap w:val="0"/>
+        <w:ind w:left="1440"/>
+        <w:rPr>
+          <w:rFonts w:ascii="Consolas" w:hAnsi="Consolas"/>
+          <w:color w:val="333333"/>
+        </w:rPr>
+      </w:pPr>
+      <w:r>
+        <w:rPr>
+          <w:rFonts w:ascii="Consolas" w:hAnsi="Consolas"/>
+          <w:color w:val="333333"/>
+        </w:rPr>
+        <w:t>5.     for (count=0</w:t>
+      </w:r>
+      <w:r>
+        <w:rPr>
+          <w:rFonts w:ascii="Consolas" w:hAnsi="Consolas"/>
+          <w:color w:val="333333"/>
+        </w:rPr>
+        <w:t>;</w:t>
+      </w:r>
+      <w:r>
+        <w:rPr>
+          <w:rFonts w:ascii="Consolas" w:hAnsi="Consolas"/>
+          <w:color w:val="333333"/>
+        </w:rPr>
+        <w:t xml:space="preserve"> count</w:t>
+      </w:r>
+      <w:r>
+        <w:rPr>
+          <w:rFonts w:ascii="Consolas" w:hAnsi="Consolas"/>
+          <w:color w:val="333333"/>
+        </w:rPr>
+        <w:t>&lt;</w:t>
+      </w:r>
+      <w:r>
+        <w:rPr>
+          <w:rFonts w:ascii="Consolas" w:hAnsi="Consolas"/>
+          <w:color w:val="333333"/>
+        </w:rPr>
+        <w:t>33; count++) {</w:t>
+      </w:r>
+    </w:p>
+    <w:p>
+      <w:pPr>
+        <w:pStyle w:val="HTMLPreformatted"/>
+        <w:shd w:val="clear" w:color="auto" w:fill="F5F5F5"/>
+        <w:wordWrap w:val="0"/>
+        <w:ind w:left="1440"/>
+        <w:rPr>
+          <w:rFonts w:ascii="Consolas" w:hAnsi="Consolas"/>
+          <w:color w:val="333333"/>
+        </w:rPr>
+      </w:pPr>
+      <w:r>
+        <w:rPr>
+          <w:rFonts w:ascii="Consolas" w:hAnsi="Consolas"/>
+          <w:color w:val="333333"/>
+        </w:rPr>
+        <w:t xml:space="preserve">6.         </w:t>
+      </w:r>
+      <w:proofErr w:type="gramStart"/>
+      <w:r>
+        <w:rPr>
+          <w:rFonts w:ascii="Consolas" w:hAnsi="Consolas"/>
+          <w:color w:val="333333"/>
+        </w:rPr>
+        <w:t>while(</w:t>
+      </w:r>
+      <w:proofErr w:type="spellStart"/>
+      <w:proofErr w:type="gramEnd"/>
+      <w:r>
+        <w:rPr>
+          <w:rFonts w:ascii="Consolas" w:hAnsi="Consolas"/>
+          <w:color w:val="333333"/>
+        </w:rPr>
+        <w:t>kb_clk</w:t>
+      </w:r>
+      <w:proofErr w:type="spellEnd"/>
+      <w:r>
+        <w:rPr>
+          <w:rFonts w:ascii="Consolas" w:hAnsi="Consolas"/>
+          <w:color w:val="333333"/>
+        </w:rPr>
+        <w:t xml:space="preserve"> == 1);</w:t>
+      </w:r>
+    </w:p>
+    <w:p>
+      <w:pPr>
+        <w:pStyle w:val="HTMLPreformatted"/>
+        <w:shd w:val="clear" w:color="auto" w:fill="F5F5F5"/>
+        <w:wordWrap w:val="0"/>
+        <w:ind w:left="1440"/>
+        <w:rPr>
+          <w:rFonts w:ascii="Consolas" w:hAnsi="Consolas"/>
+          <w:color w:val="333333"/>
+        </w:rPr>
+      </w:pPr>
+      <w:r>
+        <w:rPr>
+          <w:rFonts w:ascii="Consolas" w:hAnsi="Consolas"/>
+          <w:color w:val="333333"/>
+        </w:rPr>
+        <w:t xml:space="preserve">7.         shift = (shift &lt;&lt; 1) | </w:t>
+      </w:r>
+      <w:proofErr w:type="spellStart"/>
+      <w:r>
+        <w:rPr>
+          <w:rFonts w:ascii="Consolas" w:hAnsi="Consolas"/>
+          <w:color w:val="333333"/>
+        </w:rPr>
+        <w:t>kb_data</w:t>
+      </w:r>
+      <w:proofErr w:type="spellEnd"/>
+      <w:r>
+        <w:rPr>
+          <w:rFonts w:ascii="Consolas" w:hAnsi="Consolas"/>
+          <w:color w:val="333333"/>
+        </w:rPr>
+        <w:t>;</w:t>
+      </w:r>
+      <w:r>
+        <w:rPr>
+          <w:rFonts w:ascii="Consolas" w:hAnsi="Consolas"/>
+          <w:color w:val="333333"/>
+        </w:rPr>
+        <w:t xml:space="preserve"> // right or left shift?</w:t>
+      </w:r>
+    </w:p>
+    <w:p>
+      <w:pPr>
+        <w:pStyle w:val="HTMLPreformatted"/>
+        <w:shd w:val="clear" w:color="auto" w:fill="F5F5F5"/>
+        <w:wordWrap w:val="0"/>
+        <w:ind w:left="1440"/>
+        <w:rPr>
+          <w:rFonts w:ascii="Consolas" w:hAnsi="Consolas"/>
+          <w:color w:val="333333"/>
+        </w:rPr>
+      </w:pPr>
+      <w:r>
+        <w:rPr>
+          <w:rFonts w:ascii="Consolas" w:hAnsi="Consolas"/>
+          <w:color w:val="333333"/>
+        </w:rPr>
+        <w:t xml:space="preserve">8.         </w:t>
+      </w:r>
+      <w:proofErr w:type="gramStart"/>
+      <w:r>
+        <w:rPr>
+          <w:rFonts w:ascii="Consolas" w:hAnsi="Consolas"/>
+          <w:color w:val="333333"/>
+        </w:rPr>
+        <w:t>while(</w:t>
+      </w:r>
+      <w:proofErr w:type="spellStart"/>
+      <w:proofErr w:type="gramEnd"/>
+      <w:r>
+        <w:rPr>
+          <w:rFonts w:ascii="Consolas" w:hAnsi="Consolas"/>
+          <w:color w:val="333333"/>
+        </w:rPr>
+        <w:t>kb_clk</w:t>
+      </w:r>
+      <w:proofErr w:type="spellEnd"/>
+      <w:r>
+        <w:rPr>
+          <w:rFonts w:ascii="Consolas" w:hAnsi="Consolas"/>
+          <w:color w:val="333333"/>
+        </w:rPr>
+        <w:t xml:space="preserve"> == 0);</w:t>
+      </w:r>
+    </w:p>
+    <w:p>
+      <w:pPr>
+        <w:pStyle w:val="HTMLPreformatted"/>
+        <w:shd w:val="clear" w:color="auto" w:fill="F5F5F5"/>
+        <w:wordWrap w:val="0"/>
+        <w:ind w:left="1440"/>
+        <w:rPr>
+          <w:rFonts w:ascii="Consolas" w:hAnsi="Consolas"/>
+          <w:color w:val="333333"/>
+        </w:rPr>
+      </w:pPr>
+      <w:r>
+        <w:rPr>
+          <w:rFonts w:ascii="Consolas" w:hAnsi="Consolas"/>
+          <w:color w:val="333333"/>
+        </w:rPr>
+        <w:t xml:space="preserve">9.   </w:t>
+      </w:r>
+      <w:proofErr w:type="gramStart"/>
+      <w:r>
+        <w:rPr>
+          <w:rFonts w:ascii="Consolas" w:hAnsi="Consolas"/>
+          <w:color w:val="333333"/>
+        </w:rPr>
+        <w:t xml:space="preserve">  }</w:t>
+      </w:r>
+      <w:proofErr w:type="gramEnd"/>
+      <w:r>
+        <w:rPr>
+          <w:rFonts w:ascii="Consolas" w:hAnsi="Consolas"/>
+          <w:color w:val="333333"/>
+        </w:rPr>
+        <w:t xml:space="preserve"> // end for</w:t>
+      </w:r>
+    </w:p>
+    <w:p>
+      <w:pPr>
+        <w:pStyle w:val="HTMLPreformatted"/>
+        <w:shd w:val="clear" w:color="auto" w:fill="F5F5F5"/>
+        <w:wordWrap w:val="0"/>
+        <w:ind w:left="1440"/>
+        <w:rPr>
+          <w:rFonts w:ascii="Consolas" w:hAnsi="Consolas"/>
+          <w:color w:val="333333"/>
+        </w:rPr>
+      </w:pPr>
+      <w:r>
+        <w:rPr>
+          <w:rFonts w:ascii="Consolas" w:hAnsi="Consolas"/>
+          <w:color w:val="333333"/>
+        </w:rPr>
+        <w:t xml:space="preserve">10.     scan = </w:t>
+      </w:r>
+      <w:proofErr w:type="gramStart"/>
+      <w:r>
+        <w:rPr>
+          <w:rFonts w:ascii="Consolas" w:hAnsi="Consolas"/>
+          <w:color w:val="333333"/>
+        </w:rPr>
         <w:t>shift[</w:t>
       </w:r>
       <w:proofErr w:type="gramEnd"/>
       <w:r>
+        <w:rPr>
+          <w:rFonts w:ascii="Consolas" w:hAnsi="Consolas"/>
+          <w:color w:val="333333"/>
+        </w:rPr>
+        <w:t>9-2]</w:t>
+      </w:r>
+    </w:p>
+    <w:p>
+      <w:pPr>
+        <w:pStyle w:val="HTMLPreformatted"/>
+        <w:shd w:val="clear" w:color="auto" w:fill="F5F5F5"/>
+        <w:wordWrap w:val="0"/>
+        <w:ind w:left="1440"/>
+        <w:rPr>
+          <w:rFonts w:ascii="Consolas" w:hAnsi="Consolas"/>
+          <w:color w:val="333333"/>
+        </w:rPr>
+      </w:pPr>
+      <w:proofErr w:type="gramStart"/>
+      <w:r>
+        <w:rPr>
+          <w:rFonts w:ascii="Consolas" w:hAnsi="Consolas"/>
+          <w:color w:val="333333"/>
+        </w:rPr>
+        <w:t>11. }</w:t>
+      </w:r>
+      <w:proofErr w:type="gramEnd"/>
+      <w:r>
+        <w:rPr>
+          <w:rFonts w:ascii="Consolas" w:hAnsi="Consolas"/>
+          <w:color w:val="333333"/>
+        </w:rPr>
+        <w:t xml:space="preserve"> // end while 1</w:t>
+      </w:r>
+    </w:p>
+    <w:p>
+      <w:pPr>
+        <w:pStyle w:val="ListParagraph"/>
+      </w:pPr>
+    </w:p>
+    <w:p>
+      <w:pPr>
+        <w:pStyle w:val="ListParagraph"/>
+      </w:pPr>
+      <w:r>
+        <w:t xml:space="preserve">Line 10 of the mini-C "scan = </w:t>
+      </w:r>
+      <w:proofErr w:type="gramStart"/>
+      <w:r>
+        <w:t>shift[</w:t>
+      </w:r>
+      <w:proofErr w:type="gramEnd"/>
+      <w:r>
         <w:t xml:space="preserve">9-2]" implies the variable "scan" should be a register. Make the 8-bit output scan code be the output of an 8-bit register in your </w:t>
       </w:r>
       <w:proofErr w:type="spellStart"/>
@@ -136,6 +553,11 @@
       <w:r>
         <w:t>.</w:t>
       </w:r>
+    </w:p>
+    <w:p>
+      <w:pPr>
+        <w:pStyle w:val="ListParagraph"/>
+      </w:pPr>
     </w:p>
     <w:p>
       <w:pPr>
@@ -161,15 +583,10 @@
         </w:numPr>
       </w:pPr>
       <w:r>
-        <w:t xml:space="preserve">Hand-drawn </w:t>
-      </w:r>
-      <w:proofErr w:type="spellStart"/>
-      <w:r>
-        <w:t>datapath</w:t>
-      </w:r>
-      <w:proofErr w:type="spellEnd"/>
-      <w:r>
-        <w:t xml:space="preserve"> using </w:t>
+        <w:t>D</w:t>
+      </w:r>
+      <w:r>
+        <w:t xml:space="preserve">atapath using </w:t>
       </w:r>
       <w:proofErr w:type="gramStart"/>
       <w:r>
@@ -198,7 +615,10 @@
         </w:numPr>
       </w:pPr>
       <w:r>
-        <w:t>Hand-drawn state diagram for the control unit FSM.</w:t>
+        <w:t>S</w:t>
+      </w:r>
+      <w:r>
+        <w:t>tate diagram for the control unit FSM.</w:t>
       </w:r>
     </w:p>
     <w:p>
@@ -262,155 +682,14 @@
     <w:p>
       <w:pPr>
         <w:pStyle w:val="ListParagraph"/>
-        <w:numPr>
-          <w:ilvl w:val="0"/>
-          <w:numId w:val="20"/>
-        </w:numPr>
-      </w:pPr>
-      <w:r>
-        <w:t xml:space="preserve">Run </w:t>
-      </w:r>
-      <w:r>
-        <w:t xml:space="preserve">the </w:t>
-      </w:r>
-      <w:r>
-        <w:t>simulation long enough to simulate at least two key presses.</w:t>
-      </w:r>
-      <w:r>
-        <w:t xml:space="preserve"> </w:t>
-      </w:r>
-      <w:r>
-        <w:t>Include an i</w:t>
-      </w:r>
-      <w:r>
-        <w:t>mage of your testbench simulation showing the following signals - remove all other signals.</w:t>
-      </w:r>
-      <w:r>
-        <w:t xml:space="preserve"> </w:t>
-      </w:r>
+        <w:ind w:left="1080"/>
+      </w:pPr>
     </w:p>
     <w:p>
       <w:pPr>
         <w:pStyle w:val="ListParagraph"/>
-        <w:ind w:left="2160"/>
-      </w:pPr>
-      <w:proofErr w:type="spellStart"/>
-      <w:r>
-        <w:t>clk</w:t>
-      </w:r>
-      <w:proofErr w:type="spellEnd"/>
-    </w:p>
-    <w:p>
-      <w:pPr>
-        <w:pStyle w:val="ListParagraph"/>
-        <w:ind w:left="2160"/>
-      </w:pPr>
-      <w:r>
-        <w:t>reset</w:t>
-      </w:r>
-    </w:p>
-    <w:p>
-      <w:pPr>
-        <w:pStyle w:val="ListParagraph"/>
-        <w:ind w:left="2160"/>
-      </w:pPr>
-      <w:r>
-        <w:t>keyboard clock</w:t>
-      </w:r>
-    </w:p>
-    <w:p>
-      <w:pPr>
-        <w:pStyle w:val="ListParagraph"/>
-        <w:ind w:left="2160"/>
-      </w:pPr>
-      <w:r>
-        <w:t>keyboard data</w:t>
-      </w:r>
-    </w:p>
-    <w:p>
-      <w:pPr>
-        <w:pStyle w:val="ListParagraph"/>
-        <w:ind w:left="2160"/>
-      </w:pPr>
-      <w:r>
-        <w:t xml:space="preserve">control unit </w:t>
-      </w:r>
-      <w:proofErr w:type="gramStart"/>
-      <w:r>
-        <w:t>state</w:t>
-      </w:r>
-      <w:proofErr w:type="gramEnd"/>
-    </w:p>
-    <w:p>
-      <w:pPr>
-        <w:pStyle w:val="ListParagraph"/>
-        <w:ind w:left="2160"/>
-      </w:pPr>
-      <w:r>
-        <w:t>Status word</w:t>
-      </w:r>
-    </w:p>
-    <w:p>
-      <w:pPr>
-        <w:pStyle w:val="ListParagraph"/>
-        <w:ind w:left="2160"/>
-      </w:pPr>
-      <w:r>
-        <w:t xml:space="preserve">Control </w:t>
-      </w:r>
-      <w:proofErr w:type="gramStart"/>
-      <w:r>
-        <w:t>word</w:t>
-      </w:r>
-      <w:proofErr w:type="gramEnd"/>
-    </w:p>
-    <w:p>
-      <w:pPr>
-        <w:pStyle w:val="ListParagraph"/>
-        <w:ind w:left="2160"/>
-      </w:pPr>
-      <w:r>
-        <w:t>busy signal</w:t>
-      </w:r>
-    </w:p>
-    <w:p>
-      <w:pPr>
-        <w:pStyle w:val="ListParagraph"/>
-        <w:ind w:left="2160"/>
-      </w:pPr>
-      <w:r>
-        <w:t xml:space="preserve">shift </w:t>
-      </w:r>
-      <w:proofErr w:type="gramStart"/>
-      <w:r>
-        <w:t>register</w:t>
-      </w:r>
-      <w:proofErr w:type="gramEnd"/>
-    </w:p>
-    <w:p>
-      <w:pPr>
-        <w:pStyle w:val="ListParagraph"/>
-        <w:ind w:left="2160"/>
-      </w:pPr>
-      <w:r>
-        <w:t xml:space="preserve">scan </w:t>
-      </w:r>
-      <w:proofErr w:type="gramStart"/>
-      <w:r>
-        <w:t>code</w:t>
-      </w:r>
-      <w:proofErr w:type="gramEnd"/>
-    </w:p>
-    <w:p>
-      <w:pPr>
-        <w:pStyle w:val="ListParagraph"/>
-        <w:ind w:left="2160"/>
-      </w:pPr>
-      <w:proofErr w:type="spellStart"/>
-      <w:r>
-        <w:t>keyCntr</w:t>
-      </w:r>
-      <w:proofErr w:type="spellEnd"/>
+        <w:ind w:left="1080"/>
+      </w:pPr>
     </w:p>
     <w:p>
       <w:pPr>
@@ -422,6 +701,150 @@
       </w:pPr>
       <w:r>
         <w:lastRenderedPageBreak/>
+        <w:t xml:space="preserve">Run the simulation long enough to simulate at least two key presses. </w:t>
+      </w:r>
+      <w:r>
+        <w:t>Include an i</w:t>
+      </w:r>
+      <w:r>
+        <w:t>mage of your testbench simulation showing the following signals - remove all other signals.</w:t>
+      </w:r>
+      <w:r>
+        <w:t xml:space="preserve"> </w:t>
+      </w:r>
+    </w:p>
+    <w:p>
+      <w:pPr>
+        <w:pStyle w:val="ListParagraph"/>
+        <w:ind w:left="2160"/>
+      </w:pPr>
+      <w:proofErr w:type="spellStart"/>
+      <w:r>
+        <w:t>clk</w:t>
+      </w:r>
+      <w:proofErr w:type="spellEnd"/>
+    </w:p>
+    <w:p>
+      <w:pPr>
+        <w:pStyle w:val="ListParagraph"/>
+        <w:ind w:left="2160"/>
+      </w:pPr>
+      <w:r>
+        <w:t>reset</w:t>
+      </w:r>
+    </w:p>
+    <w:p>
+      <w:pPr>
+        <w:pStyle w:val="ListParagraph"/>
+        <w:ind w:left="2160"/>
+      </w:pPr>
+      <w:r>
+        <w:t>keyboard clock</w:t>
+      </w:r>
+    </w:p>
+    <w:p>
+      <w:pPr>
+        <w:pStyle w:val="ListParagraph"/>
+        <w:ind w:left="2160"/>
+      </w:pPr>
+      <w:r>
+        <w:t>keyboard data</w:t>
+      </w:r>
+    </w:p>
+    <w:p>
+      <w:pPr>
+        <w:pStyle w:val="ListParagraph"/>
+        <w:ind w:left="2160"/>
+      </w:pPr>
+      <w:r>
+        <w:t xml:space="preserve">control unit </w:t>
+      </w:r>
+      <w:proofErr w:type="gramStart"/>
+      <w:r>
+        <w:t>state</w:t>
+      </w:r>
+      <w:proofErr w:type="gramEnd"/>
+    </w:p>
+    <w:p>
+      <w:pPr>
+        <w:pStyle w:val="ListParagraph"/>
+        <w:ind w:left="2160"/>
+      </w:pPr>
+      <w:r>
+        <w:t>Status word</w:t>
+      </w:r>
+    </w:p>
+    <w:p>
+      <w:pPr>
+        <w:pStyle w:val="ListParagraph"/>
+        <w:ind w:left="2160"/>
+      </w:pPr>
+      <w:r>
+        <w:t xml:space="preserve">Control </w:t>
+      </w:r>
+      <w:proofErr w:type="gramStart"/>
+      <w:r>
+        <w:t>word</w:t>
+      </w:r>
+      <w:proofErr w:type="gramEnd"/>
+    </w:p>
+    <w:p>
+      <w:pPr>
+        <w:pStyle w:val="ListParagraph"/>
+        <w:ind w:left="2160"/>
+      </w:pPr>
+      <w:r>
+        <w:t>busy signal</w:t>
+      </w:r>
+    </w:p>
+    <w:p>
+      <w:pPr>
+        <w:pStyle w:val="ListParagraph"/>
+        <w:ind w:left="2160"/>
+      </w:pPr>
+      <w:r>
+        <w:t xml:space="preserve">shift </w:t>
+      </w:r>
+      <w:proofErr w:type="gramStart"/>
+      <w:r>
+        <w:t>register</w:t>
+      </w:r>
+      <w:proofErr w:type="gramEnd"/>
+    </w:p>
+    <w:p>
+      <w:pPr>
+        <w:pStyle w:val="ListParagraph"/>
+        <w:ind w:left="2160"/>
+      </w:pPr>
+      <w:r>
+        <w:t xml:space="preserve">scan </w:t>
+      </w:r>
+      <w:proofErr w:type="gramStart"/>
+      <w:r>
+        <w:t>code</w:t>
+      </w:r>
+      <w:proofErr w:type="gramEnd"/>
+    </w:p>
+    <w:p>
+      <w:pPr>
+        <w:pStyle w:val="ListParagraph"/>
+        <w:ind w:left="2160"/>
+      </w:pPr>
+      <w:proofErr w:type="spellStart"/>
+      <w:r>
+        <w:t>keyCntr</w:t>
+      </w:r>
+      <w:proofErr w:type="spellEnd"/>
+    </w:p>
+    <w:p>
+      <w:pPr>
+        <w:pStyle w:val="ListParagraph"/>
+        <w:numPr>
+          <w:ilvl w:val="0"/>
+          <w:numId w:val="20"/>
+        </w:numPr>
+      </w:pPr>
+      <w:r>
         <w:t>What is the code for the 1</w:t>
       </w:r>
       <w:r>
@@ -3841,6 +4264,13 @@
     <w:pitch w:val="variable"/>
     <w:sig w:usb0="E1002EFF" w:usb1="C000605B" w:usb2="00000029" w:usb3="00000000" w:csb0="000101FF" w:csb1="00000000"/>
   </w:font>
+  <w:font w:name="Consolas">
+    <w:panose1 w:val="020B0609020204030204"/>
+    <w:charset w:val="00"/>
+    <w:family w:val="modern"/>
+    <w:pitch w:val="fixed"/>
+    <w:sig w:usb0="E00006FF" w:usb1="0000FCFF" w:usb2="00000001" w:usb3="00000000" w:csb0="0000019F" w:csb1="00000000"/>
+  </w:font>
   <w:font w:name="Helvetica">
     <w:panose1 w:val="020B0604020202020204"/>
     <w:charset w:val="00"/>
@@ -3848,12 +4278,17 @@
     <w:pitch w:val="variable"/>
     <w:sig w:usb0="E0002EFF" w:usb1="C000785B" w:usb2="00000009" w:usb3="00000000" w:csb0="000001FF" w:csb1="00000000"/>
   </w:font>
-  <w:font w:name="Calibri Light">
-    <w:panose1 w:val="020F0302020204030204"/>
+  <w:font w:name="Aptos">
     <w:charset w:val="00"/>
     <w:family w:val="swiss"/>
     <w:pitch w:val="variable"/>
-    <w:sig w:usb0="E4002EFF" w:usb1="C000247B" w:usb2="00000009" w:usb3="00000000" w:csb0="000001FF" w:csb1="00000000"/>
+    <w:sig w:usb0="20000287" w:usb1="00000003" w:usb2="00000000" w:usb3="00000000" w:csb0="0000019F" w:csb1="00000000"/>
+  </w:font>
+  <w:font w:name="Aptos Display">
+    <w:charset w:val="00"/>
+    <w:family w:val="swiss"/>
+    <w:pitch w:val="variable"/>
+    <w:sig w:usb0="20000287" w:usb1="00000003" w:usb2="00000000" w:usb3="00000000" w:csb0="0000019F" w:csb1="00000000"/>
   </w:font>
 </w:fonts>
 </file>
@@ -3902,6 +4337,7 @@
     <w:rsid w:val="00A574AE"/>
     <w:rsid w:val="00A732BD"/>
     <w:rsid w:val="00AD19D8"/>
+    <w:rsid w:val="00AD68E3"/>
     <w:rsid w:val="00AF7351"/>
     <w:rsid w:val="00B97940"/>
     <w:rsid w:val="00BA7B5B"/>
@@ -4667,6 +5103,15 @@
 </file>
 
 <file path=customXml/item1.xml><?xml version="1.0" encoding="utf-8"?>
+<?mso-contentType ?>
+<FormTemplates xmlns="http://schemas.microsoft.com/sharepoint/v3/contenttype/forms">
+  <Display>DocumentLibraryForm</Display>
+  <Edit>DocumentLibraryForm</Edit>
+  <New>DocumentLibraryForm</New>
+</FormTemplates>
+</file>
+
+<file path=customXml/item2.xml><?xml version="1.0" encoding="utf-8"?>
 <ct:contentTypeSchema xmlns:ct="http://schemas.microsoft.com/office/2006/metadata/contentType" xmlns:ma="http://schemas.microsoft.com/office/2006/metadata/properties/metaAttributes" ct:_="" ma:_="" ma:contentTypeName="Document" ma:contentTypeID="0x0101006688CEE9ECE47E41BCA8373C08F08450" ma:contentTypeVersion="15" ma:contentTypeDescription="Create a new document." ma:contentTypeScope="" ma:versionID="fc9cbe6e95c9671e746edb82259ba424">
   <xsd:schema xmlns:xsd="http://www.w3.org/2001/XMLSchema" xmlns:xs="http://www.w3.org/2001/XMLSchema" xmlns:p="http://schemas.microsoft.com/office/2006/metadata/properties" xmlns:ns1="http://schemas.microsoft.com/sharepoint/v3" xmlns:ns3="ccb45925-e721-480f-9825-d50a67497082" xmlns:ns4="0cac4c72-2dee-4718-9f83-e133bcf0cc7c" targetNamespace="http://schemas.microsoft.com/office/2006/metadata/properties" ma:root="true" ma:fieldsID="3d90ff281286f73b0efb688082cf1de2" ns1:_="" ns3:_="" ns4:_="">
     <xsd:import namespace="http://schemas.microsoft.com/sharepoint/v3"/>
@@ -4906,16 +5351,11 @@
 </ct:contentTypeSchema>
 </file>
 
-<file path=customXml/item2.xml><?xml version="1.0" encoding="utf-8"?>
-<?mso-contentType ?>
-<FormTemplates xmlns="http://schemas.microsoft.com/sharepoint/v3/contenttype/forms">
-  <Display>DocumentLibraryForm</Display>
-  <Edit>DocumentLibraryForm</Edit>
-  <New>DocumentLibraryForm</New>
-</FormTemplates>
+<file path=customXml/item3.xml><?xml version="1.0" encoding="utf-8"?>
+<b:Sources xmlns:b="http://schemas.openxmlformats.org/officeDocument/2006/bibliography" xmlns="http://schemas.openxmlformats.org/officeDocument/2006/bibliography" SelectedStyle="\APA.XSL" StyleName="APA"/>
 </file>
 
-<file path=customXml/item3.xml><?xml version="1.0" encoding="utf-8"?>
+<file path=customXml/item4.xml><?xml version="1.0" encoding="utf-8"?>
 <p:properties xmlns:p="http://schemas.microsoft.com/office/2006/metadata/properties" xmlns:xsi="http://www.w3.org/2001/XMLSchema-instance" xmlns:pc="http://schemas.microsoft.com/office/infopath/2007/PartnerControls">
   <documentManagement>
     <_ip_UnifiedCompliancePolicyUIAction xmlns="http://schemas.microsoft.com/sharepoint/v3" xsi:nil="true"/>
@@ -4924,11 +5364,15 @@
 </p:properties>
 </file>
 
-<file path=customXml/item4.xml><?xml version="1.0" encoding="utf-8"?>
-<b:Sources xmlns:b="http://schemas.openxmlformats.org/officeDocument/2006/bibliography" xmlns="http://schemas.openxmlformats.org/officeDocument/2006/bibliography" SelectedStyle="\APA.XSL" StyleName="APA"/>
+<file path=customXml/itemProps1.xml><?xml version="1.0" encoding="utf-8"?>
+<ds:datastoreItem xmlns:ds="http://schemas.openxmlformats.org/officeDocument/2006/customXml" ds:itemID="{EFD11D9B-DD03-449E-AAE1-E0391A7B3E6D}">
+  <ds:schemaRefs>
+    <ds:schemaRef ds:uri="http://schemas.microsoft.com/sharepoint/v3/contenttype/forms"/>
+  </ds:schemaRefs>
+</ds:datastoreItem>
 </file>
 
-<file path=customXml/itemProps1.xml><?xml version="1.0" encoding="utf-8"?>
+<file path=customXml/itemProps2.xml><?xml version="1.0" encoding="utf-8"?>
 <ds:datastoreItem xmlns:ds="http://schemas.openxmlformats.org/officeDocument/2006/customXml" ds:itemID="{2EE0A7A7-A5B0-45A8-9150-F4CDC016977E}">
   <ds:schemaRefs>
     <ds:schemaRef ds:uri="http://schemas.microsoft.com/office/2006/metadata/contentType"/>
@@ -4948,15 +5392,15 @@
 </ds:datastoreItem>
 </file>
 
-<file path=customXml/itemProps2.xml><?xml version="1.0" encoding="utf-8"?>
-<ds:datastoreItem xmlns:ds="http://schemas.openxmlformats.org/officeDocument/2006/customXml" ds:itemID="{EFD11D9B-DD03-449E-AAE1-E0391A7B3E6D}">
+<file path=customXml/itemProps3.xml><?xml version="1.0" encoding="utf-8"?>
+<ds:datastoreItem xmlns:ds="http://schemas.openxmlformats.org/officeDocument/2006/customXml" ds:itemID="{60A1B29A-8E49-4B89-8779-FB855ADFB8AB}">
   <ds:schemaRefs>
-    <ds:schemaRef ds:uri="http://schemas.microsoft.com/sharepoint/v3/contenttype/forms"/>
+    <ds:schemaRef ds:uri="http://schemas.openxmlformats.org/officeDocument/2006/bibliography"/>
   </ds:schemaRefs>
 </ds:datastoreItem>
 </file>
 
-<file path=customXml/itemProps3.xml><?xml version="1.0" encoding="utf-8"?>
+<file path=customXml/itemProps4.xml><?xml version="1.0" encoding="utf-8"?>
 <ds:datastoreItem xmlns:ds="http://schemas.openxmlformats.org/officeDocument/2006/customXml" ds:itemID="{1C135EA6-528A-444C-9AE6-AA5A40FD3496}">
   <ds:schemaRefs>
     <ds:schemaRef ds:uri="http://schemas.microsoft.com/office/2006/metadata/properties"/>
@@ -4964,12 +5408,4 @@
     <ds:schemaRef ds:uri="http://schemas.microsoft.com/sharepoint/v3"/>
   </ds:schemaRefs>
 </ds:datastoreItem>
-</file>
-
-<file path=customXml/itemProps4.xml><?xml version="1.0" encoding="utf-8"?>
-<ds:datastoreItem xmlns:ds="http://schemas.openxmlformats.org/officeDocument/2006/customXml" ds:itemID="{60A1B29A-8E49-4B89-8779-FB855ADFB8AB}">
-  <ds:schemaRefs>
-    <ds:schemaRef ds:uri="http://schemas.openxmlformats.org/officeDocument/2006/bibliography"/>
-  </ds:schemaRefs>
-</ds:datastoreItem>
 </file>
</xml_diff>